<commit_message>
Filled in the -project design doc with info
</commit_message>
<xml_diff>
--- a/Unity Lab 1 -Project Design Doc.docx
+++ b/Unity Lab 1 -Project Design Doc.docx
@@ -131,17 +131,15 @@
                       <w:i/>
                       <w:color w:val="B7B7B7"/>
                     </w:rPr>
-                    <w:t>mm/dd/</w:t>
+                    <w:t>08</w:t>
                   </w:r>
-                  <w:proofErr w:type="spellStart"/>
                   <w:r>
                     <w:rPr>
                       <w:i/>
                       <w:color w:val="B7B7B7"/>
                     </w:rPr>
-                    <w:t>yyyy</w:t>
+                    <w:t>/10/2020</w:t>
                   </w:r>
-                  <w:proofErr w:type="spellEnd"/>
                 </w:p>
                 <w:p>
                   <w:pPr>
@@ -153,7 +151,7 @@
                     </w:rPr>
                   </w:pPr>
                   <w:r>
-                    <w:t>Student Name</w:t>
+                    <w:t>Bartek Oskam</w:t>
                   </w:r>
                 </w:p>
               </w:tc>
@@ -353,15 +351,13 @@
                       <w:szCs w:val="12"/>
                     </w:rPr>
                   </w:pPr>
-                  <w:proofErr w:type="spellStart"/>
                   <w:r>
                     <w:rPr>
                       <w:i/>
                       <w:color w:val="B7B7B7"/>
                     </w:rPr>
-                    <w:t>playerType</w:t>
+                    <w:t>Rocketship</w:t>
                   </w:r>
-                  <w:proofErr w:type="spellEnd"/>
                 </w:p>
               </w:tc>
             </w:tr>
@@ -449,7 +445,7 @@
                       <w:i/>
                       <w:color w:val="B7B7B7"/>
                     </w:rPr>
-                    <w:t>top Down / side view / isometric</w:t>
+                    <w:t>top Down</w:t>
                   </w:r>
                 </w:p>
               </w:tc>
@@ -601,7 +597,7 @@
                       <w:i/>
                       <w:color w:val="B7B7B7"/>
                     </w:rPr>
-                    <w:t>user input type</w:t>
+                    <w:t>Arrow keys or wasd</w:t>
                   </w:r>
                 </w:p>
               </w:tc>
@@ -682,7 +678,7 @@
                       <w:i/>
                       <w:color w:val="B7B7B7"/>
                     </w:rPr>
-                    <w:t>description of player movement.</w:t>
+                    <w:t>Turn and blast forwards</w:t>
                   </w:r>
                 </w:p>
               </w:tc>
@@ -868,7 +864,7 @@
                       <w:i/>
                       <w:color w:val="B7B7B7"/>
                     </w:rPr>
-                    <w:t>types of objects</w:t>
+                    <w:t>Meteorites and aliens</w:t>
                   </w:r>
                 </w:p>
               </w:tc>
@@ -984,7 +980,7 @@
                       <w:i/>
                       <w:color w:val="B7B7B7"/>
                     </w:rPr>
-                    <w:t>area(s) of the screen</w:t>
+                    <w:t>Off screen</w:t>
                   </w:r>
                 </w:p>
               </w:tc>
@@ -1118,7 +1114,7 @@
                       <w:i/>
                       <w:color w:val="B7B7B7"/>
                     </w:rPr>
-                    <w:t>goal of the game.</w:t>
+                    <w:t>Survive as long as possible</w:t>
                   </w:r>
                 </w:p>
               </w:tc>
@@ -1261,7 +1257,7 @@
           <w:tbl>
             <w:tblPr>
               <w:tblStyle w:val="ab"/>
-              <w:tblW w:w="3705" w:type="dxa"/>
+              <w:tblW w:w="3741" w:type="dxa"/>
               <w:tblBorders>
                 <w:top w:val="single" w:sz="8" w:space="0" w:color="B7B7B7"/>
                 <w:left w:val="single" w:sz="8" w:space="0" w:color="B7B7B7"/>
@@ -1274,15 +1270,15 @@
               <w:tblLook w:val="0600" w:firstRow="0" w:lastRow="0" w:firstColumn="0" w:lastColumn="0" w:noHBand="1" w:noVBand="1"/>
             </w:tblPr>
             <w:tblGrid>
-              <w:gridCol w:w="3705"/>
+              <w:gridCol w:w="3741"/>
             </w:tblGrid>
             <w:tr>
               <w:trPr>
-                <w:trHeight w:val="420"/>
+                <w:trHeight w:val="330"/>
               </w:trPr>
               <w:tc>
                 <w:tcPr>
-                  <w:tcW w:w="3705" w:type="dxa"/>
+                  <w:tcW w:w="3741" w:type="dxa"/>
                   <w:shd w:val="clear" w:color="auto" w:fill="auto"/>
                   <w:tcMar>
                     <w:top w:w="100" w:type="dxa"/>
@@ -1305,7 +1301,58 @@
                       <w:i/>
                       <w:color w:val="B7B7B7"/>
                     </w:rPr>
-                    <w:t>description of sound effects</w:t>
+                    <w:t>when shooting</w:t>
+                  </w:r>
+                </w:p>
+                <w:p>
+                  <w:pPr>
+                    <w:widowControl w:val="0"/>
+                    <w:spacing w:line="240" w:lineRule="auto"/>
+                    <w:rPr>
+                      <w:i/>
+                      <w:color w:val="B7B7B7"/>
+                    </w:rPr>
+                  </w:pPr>
+                  <w:r>
+                    <w:rPr>
+                      <w:i/>
+                      <w:color w:val="B7B7B7"/>
+                    </w:rPr>
+                    <w:t>destroying alines</w:t>
+                  </w:r>
+                </w:p>
+                <w:p>
+                  <w:pPr>
+                    <w:widowControl w:val="0"/>
+                    <w:spacing w:line="240" w:lineRule="auto"/>
+                    <w:rPr>
+                      <w:i/>
+                      <w:color w:val="B7B7B7"/>
+                    </w:rPr>
+                  </w:pPr>
+                  <w:r>
+                    <w:rPr>
+                      <w:i/>
+                      <w:color w:val="B7B7B7"/>
+                    </w:rPr>
+                    <w:t>destroying meteorites</w:t>
+                  </w:r>
+                </w:p>
+                <w:p>
+                  <w:pPr>
+                    <w:widowControl w:val="0"/>
+                    <w:spacing w:line="240" w:lineRule="auto"/>
+                    <w:rPr>
+                      <w:i/>
+                      <w:color w:val="B7B7B7"/>
+                    </w:rPr>
+                  </w:pPr>
+                  <w:r>
+                    <w:rPr>
+                      <w:i/>
+                      <w:color w:val="B7B7B7"/>
+                    </w:rPr>
+                    <w:t>dying</w:t>
                   </w:r>
                 </w:p>
                 <w:p>
@@ -1406,7 +1453,58 @@
                       <w:i/>
                       <w:color w:val="B7B7B7"/>
                     </w:rPr>
-                    <w:t>description of particle effects</w:t>
+                    <w:t>when shooting</w:t>
+                  </w:r>
+                </w:p>
+                <w:p>
+                  <w:pPr>
+                    <w:widowControl w:val="0"/>
+                    <w:spacing w:line="240" w:lineRule="auto"/>
+                    <w:rPr>
+                      <w:i/>
+                      <w:color w:val="B7B7B7"/>
+                    </w:rPr>
+                  </w:pPr>
+                  <w:r>
+                    <w:rPr>
+                      <w:i/>
+                      <w:color w:val="B7B7B7"/>
+                    </w:rPr>
+                    <w:t>destroying alines</w:t>
+                  </w:r>
+                </w:p>
+                <w:p>
+                  <w:pPr>
+                    <w:widowControl w:val="0"/>
+                    <w:spacing w:line="240" w:lineRule="auto"/>
+                    <w:rPr>
+                      <w:i/>
+                      <w:color w:val="B7B7B7"/>
+                    </w:rPr>
+                  </w:pPr>
+                  <w:r>
+                    <w:rPr>
+                      <w:i/>
+                      <w:color w:val="B7B7B7"/>
+                    </w:rPr>
+                    <w:t>destroying meteorites</w:t>
+                  </w:r>
+                </w:p>
+                <w:p>
+                  <w:pPr>
+                    <w:widowControl w:val="0"/>
+                    <w:spacing w:line="240" w:lineRule="auto"/>
+                    <w:rPr>
+                      <w:i/>
+                      <w:color w:val="B7B7B7"/>
+                    </w:rPr>
+                  </w:pPr>
+                  <w:r>
+                    <w:rPr>
+                      <w:i/>
+                      <w:color w:val="B7B7B7"/>
+                    </w:rPr>
+                    <w:t>dying</w:t>
                   </w:r>
                 </w:p>
                 <w:p>
@@ -1556,7 +1654,7 @@
                       <w:i/>
                       <w:color w:val="B7B7B7"/>
                     </w:rPr>
-                    <w:t>description of any other expected special effects or animation in the project.</w:t>
+                    <w:t>Moving stars in the background</w:t>
                   </w:r>
                 </w:p>
               </w:tc>
@@ -1743,7 +1841,7 @@
                       <w:i/>
                       <w:color w:val="B7B7B7"/>
                     </w:rPr>
-                    <w:t>description of gameplay mechanic,</w:t>
+                    <w:t>More enemies appear faster</w:t>
                   </w:r>
                 </w:p>
               </w:tc>
@@ -1834,7 +1932,7 @@
                       <w:i/>
                       <w:color w:val="B7B7B7"/>
                     </w:rPr>
-                    <w:t>effect of gameplay mechanic</w:t>
+                    <w:t>Making it harder to survive</w:t>
                   </w:r>
                 </w:p>
               </w:tc>
@@ -1974,7 +2072,14 @@
                       <w:i/>
                       <w:color w:val="B7B7B7"/>
                     </w:rPr>
-                    <w:t xml:space="preserve">description of any other gameplay mechanic(s) and their effect on the game. </w:t>
+                    <w:t>There will also be powerups, like heal, more bullets and etc</w:t>
+                  </w:r>
+                  <w:r>
+                    <w:rPr>
+                      <w:i/>
+                      <w:color w:val="B7B7B7"/>
+                    </w:rPr>
+                    <w:t xml:space="preserve"> </w:t>
                   </w:r>
                 </w:p>
               </w:tc>
@@ -2162,7 +2267,7 @@
                       <w:i/>
                       <w:color w:val="B7B7B7"/>
                     </w:rPr>
-                    <w:t>score/lives/timer</w:t>
+                    <w:t>health</w:t>
                   </w:r>
                 </w:p>
               </w:tc>
@@ -2243,7 +2348,7 @@
                       <w:i/>
                       <w:color w:val="B7B7B7"/>
                     </w:rPr>
-                    <w:t>increase/decrease</w:t>
+                    <w:t>Decrease</w:t>
                   </w:r>
                 </w:p>
               </w:tc>
@@ -2334,7 +2439,7 @@
                       <w:i/>
                       <w:color w:val="B7B7B7"/>
                     </w:rPr>
-                    <w:t>condition to change score/lives/timer.</w:t>
+                    <w:t>get damage</w:t>
                   </w:r>
                 </w:p>
               </w:tc>
@@ -2462,7 +2567,7 @@
                       <w:i/>
                       <w:color w:val="B7B7B7"/>
                     </w:rPr>
-                    <w:t>“Working title</w:t>
+                    <w:t>Working title</w:t>
                   </w:r>
                 </w:p>
               </w:tc>
@@ -2571,7 +2676,7 @@
                       <w:i/>
                       <w:color w:val="B7B7B7"/>
                     </w:rPr>
-                    <w:t>condition to end the game.</w:t>
+                    <w:t>you run out of health</w:t>
                   </w:r>
                 </w:p>
               </w:tc>
@@ -2736,7 +2841,7 @@
                       <w:i/>
                       <w:color w:val="B7B7B7"/>
                     </w:rPr>
-                    <w:t>Any other notes about the project that you don’t feel were addressed in the above.</w:t>
+                    <w:t>you will get a score based on how many aliens you defeat and how long you survive</w:t>
                   </w:r>
                 </w:p>
                 <w:p>
@@ -2995,7 +3100,14 @@
                       <w:i/>
                       <w:color w:val="B7B7B7"/>
                     </w:rPr>
-                    <w:t>Functional feature(s) by milestone #1</w:t>
+                    <w:t>Player Movement</w:t>
+                  </w:r>
+                  <w:r>
+                    <w:rPr>
+                      <w:i/>
+                      <w:color w:val="B7B7B7"/>
+                    </w:rPr>
+                    <w:t xml:space="preserve"> (player loops when of screen)</w:t>
                   </w:r>
                 </w:p>
               </w:tc>
@@ -3081,7 +3193,7 @@
                       <w:i/>
                       <w:color w:val="B7B7B7"/>
                     </w:rPr>
-                    <w:t>mm/dd</w:t>
+                    <w:t>08/10</w:t>
                   </w:r>
                 </w:p>
               </w:tc>
@@ -3211,7 +3323,7 @@
                       <w:i/>
                       <w:color w:val="B7B7B7"/>
                     </w:rPr>
-                    <w:t>Functional feature(s) by milestone #2</w:t>
+                    <w:t>Shooting and health,score</w:t>
                   </w:r>
                 </w:p>
               </w:tc>
@@ -3297,7 +3409,7 @@
                       <w:i/>
                       <w:color w:val="B7B7B7"/>
                     </w:rPr>
-                    <w:t>mm/dd</w:t>
+                    <w:t>09/10</w:t>
                   </w:r>
                 </w:p>
               </w:tc>
@@ -3427,7 +3539,7 @@
                       <w:i/>
                       <w:color w:val="B7B7B7"/>
                     </w:rPr>
-                    <w:t>Functional feature(s) by milestone #3</w:t>
+                    <w:t>Asteroids coming on screen</w:t>
                   </w:r>
                 </w:p>
               </w:tc>
@@ -3513,7 +3625,7 @@
                       <w:i/>
                       <w:color w:val="B7B7B7"/>
                     </w:rPr>
-                    <w:t>mm/dd</w:t>
+                    <w:t>09/10</w:t>
                   </w:r>
                 </w:p>
               </w:tc>
@@ -3636,7 +3748,7 @@
                       <w:i/>
                       <w:color w:val="B7B7B7"/>
                     </w:rPr>
-                    <w:t>Functional feature(s) by milestone #4</w:t>
+                    <w:t>Aliens that shoot (and come on screen)</w:t>
                   </w:r>
                 </w:p>
               </w:tc>
@@ -3722,7 +3834,7 @@
                       <w:i/>
                       <w:color w:val="B7B7B7"/>
                     </w:rPr>
-                    <w:t>mm/dd</w:t>
+                    <w:t>09/10</w:t>
                   </w:r>
                 </w:p>
               </w:tc>
@@ -3845,7 +3957,30 @@
                       <w:i/>
                       <w:color w:val="B7B7B7"/>
                     </w:rPr>
-                    <w:t>Functional feature(s) by milestone #5</w:t>
+                    <w:t>Space</w:t>
+                  </w:r>
+                  <w:r>
+                    <w:rPr>
+                      <w:i/>
+                      <w:color w:val="B7B7B7"/>
+                    </w:rPr>
+                    <w:t xml:space="preserve"> </w:t>
+                  </w:r>
+                  <w:bookmarkStart w:id="12" w:name="_GoBack"/>
+                  <w:bookmarkEnd w:id="12"/>
+                  <w:r>
+                    <w:rPr>
+                      <w:i/>
+                      <w:color w:val="B7B7B7"/>
+                    </w:rPr>
+                    <w:t>(stars)</w:t>
+                  </w:r>
+                  <w:r>
+                    <w:rPr>
+                      <w:i/>
+                      <w:color w:val="B7B7B7"/>
+                    </w:rPr>
+                    <w:t xml:space="preserve"> background</w:t>
                   </w:r>
                 </w:p>
               </w:tc>
@@ -3931,7 +4066,7 @@
                       <w:i/>
                       <w:color w:val="B7B7B7"/>
                     </w:rPr>
-                    <w:t>mm/dd</w:t>
+                    <w:t>12/10</w:t>
                   </w:r>
                 </w:p>
               </w:tc>
@@ -4054,7 +4189,14 @@
                       <w:i/>
                       <w:color w:val="B7B7B7"/>
                     </w:rPr>
-                    <w:t>Feature on backlog - not a part of the minimum viable product</w:t>
+                    <w:t>Scoreboard</w:t>
+                  </w:r>
+                  <w:r>
+                    <w:rPr>
+                      <w:i/>
+                      <w:color w:val="B7B7B7"/>
+                    </w:rPr>
+                    <w:t xml:space="preserve"> - not a part of the minimum viable product</w:t>
                   </w:r>
                 </w:p>
                 <w:p>
@@ -4076,7 +4218,14 @@
                       <w:i/>
                       <w:color w:val="B7B7B7"/>
                     </w:rPr>
-                    <w:t>Feature on backlog - not a part of the minimum viable product</w:t>
+                    <w:t>Skins</w:t>
+                  </w:r>
+                  <w:r>
+                    <w:rPr>
+                      <w:i/>
+                      <w:color w:val="B7B7B7"/>
+                    </w:rPr>
+                    <w:t xml:space="preserve"> - not a part of the minimum viable product</w:t>
                   </w:r>
                 </w:p>
                 <w:p>
@@ -4098,7 +4247,15 @@
                       <w:i/>
                       <w:color w:val="B7B7B7"/>
                     </w:rPr>
-                    <w:t>Feature on backlog - not a part of the minimum viable product</w:t>
+                    <w:t>Player can stick out on other side of screen (when looping)</w:t>
+                  </w:r>
+                  <w:r>
+                    <w:rPr>
+                      <w:i/>
+                      <w:color w:val="B7B7B7"/>
+                    </w:rPr>
+                    <w:br/>
+                    <w:t>(so you can see bottom half at top of screen and top half at bottom at the same time)</w:t>
                   </w:r>
                 </w:p>
               </w:tc>
@@ -4184,7 +4341,7 @@
                       <w:i/>
                       <w:color w:val="B7B7B7"/>
                     </w:rPr>
-                    <w:t>mm/dd</w:t>
+                    <w:t>13/10 +</w:t>
                   </w:r>
                 </w:p>
               </w:tc>
@@ -4211,14 +4368,13 @@
       <w:pPr>
         <w:pStyle w:val="Kop1"/>
       </w:pPr>
-      <w:bookmarkStart w:id="12" w:name="_3ukp1qr5xcjr" w:colFirst="0" w:colLast="0"/>
-      <w:bookmarkEnd w:id="12"/>
+      <w:bookmarkStart w:id="13" w:name="_3ukp1qr5xcjr" w:colFirst="0" w:colLast="0"/>
+      <w:bookmarkEnd w:id="13"/>
       <w:r>
         <w:lastRenderedPageBreak/>
         <w:t>Project Sketch</w:t>
       </w:r>
     </w:p>
-    <w:bookmarkStart w:id="13" w:name="_GoBack"/>
     <w:p>
       <w:r>
         <w:rPr>
@@ -4227,9 +4383,9 @@
         <mc:AlternateContent>
           <mc:Choice Requires="wps">
             <w:drawing>
-              <wp:inline distT="114300" distB="114300" distL="114300" distR="114300" wp14:anchorId="432CA712" wp14:editId="747C739A">
-                <wp:extent cx="6400800" cy="3123663"/>
-                <wp:effectExtent l="0" t="0" r="12700" b="13335"/>
+              <wp:inline distT="114300" distB="114300" distL="114300" distR="114300" wp14:anchorId="432CA712" wp14:editId="28A8CDB6">
+                <wp:extent cx="6736800" cy="4351020"/>
+                <wp:effectExtent l="0" t="0" r="26035" b="11430"/>
                 <wp:docPr id="1" name="Rectangle 1"/>
                 <wp:cNvGraphicFramePr/>
                 <a:graphic xmlns:a="http://schemas.openxmlformats.org/drawingml/2006/main">
@@ -4238,8 +4394,8 @@
                       <wps:cNvSpPr/>
                       <wps:spPr>
                         <a:xfrm>
-                          <a:off x="59000" y="88500"/>
-                          <a:ext cx="6736800" cy="3274800"/>
+                          <a:off x="0" y="0"/>
+                          <a:ext cx="6736800" cy="4351020"/>
                         </a:xfrm>
                         <a:prstGeom prst="rect">
                           <a:avLst/>
@@ -4264,6 +4420,66 @@
                               <w:spacing w:line="240" w:lineRule="auto"/>
                               <w:textDirection w:val="btLr"/>
                             </w:pPr>
+                            <w:r>
+                              <w:rPr>
+                                <w:noProof/>
+                              </w:rPr>
+                              <w:drawing>
+                                <wp:inline distT="0" distB="0" distL="0" distR="0" wp14:anchorId="64D9F026" wp14:editId="2AAA73B8">
+                                  <wp:extent cx="3954780" cy="3954780"/>
+                                  <wp:effectExtent l="0" t="0" r="7620" b="7620"/>
+                                  <wp:docPr id="2" name="Afbeelding 2" descr="Asteroids Game (History, Instructions, &amp; FAQs) - LevelSkip - Video Games"/>
+                                  <wp:cNvGraphicFramePr>
+                                    <a:graphicFrameLocks xmlns:a="http://schemas.openxmlformats.org/drawingml/2006/main" noChangeAspect="1"/>
+                                  </wp:cNvGraphicFramePr>
+                                  <a:graphic xmlns:a="http://schemas.openxmlformats.org/drawingml/2006/main">
+                                    <a:graphicData uri="http://schemas.openxmlformats.org/drawingml/2006/picture">
+                                      <pic:pic xmlns:pic="http://schemas.openxmlformats.org/drawingml/2006/picture">
+                                        <pic:nvPicPr>
+                                          <pic:cNvPr id="0" name="Picture 1" descr="Asteroids Game (History, Instructions, &amp; FAQs) - LevelSkip - Video Games"/>
+                                          <pic:cNvPicPr>
+                                            <a:picLocks noChangeAspect="1" noChangeArrowheads="1"/>
+                                          </pic:cNvPicPr>
+                                        </pic:nvPicPr>
+                                        <pic:blipFill>
+                                          <a:blip r:embed="rId5">
+                                            <a:extLst>
+                                              <a:ext uri="{28A0092B-C50C-407E-A947-70E740481C1C}">
+                                                <a14:useLocalDpi xmlns:a14="http://schemas.microsoft.com/office/drawing/2010/main" val="0"/>
+                                              </a:ext>
+                                            </a:extLst>
+                                          </a:blip>
+                                          <a:srcRect/>
+                                          <a:stretch>
+                                            <a:fillRect/>
+                                          </a:stretch>
+                                        </pic:blipFill>
+                                        <pic:spPr bwMode="auto">
+                                          <a:xfrm>
+                                            <a:off x="0" y="0"/>
+                                            <a:ext cx="3954780" cy="3954780"/>
+                                          </a:xfrm>
+                                          <a:prstGeom prst="rect">
+                                            <a:avLst/>
+                                          </a:prstGeom>
+                                          <a:noFill/>
+                                          <a:ln>
+                                            <a:noFill/>
+                                          </a:ln>
+                                        </pic:spPr>
+                                      </pic:pic>
+                                    </a:graphicData>
+                                  </a:graphic>
+                                </wp:inline>
+                              </w:drawing>
+                            </w:r>
+                            <w:r>
+                              <w:t xml:space="preserve"> (but in 3d and unity)</w:t>
+                            </w:r>
+                            <w:r>
+                              <w:br/>
+                              <w:t>(and instead of lives health)</w:t>
+                            </w:r>
                           </w:p>
                         </w:txbxContent>
                       </wps:txbx>
@@ -4276,7 +4492,7 @@
           </mc:Choice>
           <mc:Fallback>
             <w:pict>
-              <v:rect w14:anchorId="432CA712" id="Rectangle 1" o:spid="_x0000_s1026" style="width:7in;height:245.95pt;visibility:visible;mso-wrap-style:square;mso-left-percent:-10001;mso-top-percent:-10001;mso-position-horizontal:absolute;mso-position-horizontal-relative:char;mso-position-vertical:absolute;mso-position-vertical-relative:line;mso-left-percent:-10001;mso-top-percent:-10001;v-text-anchor:middle" o:gfxdata="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" fillcolor="#f3f3f3" strokecolor="#d9d9d9">
+              <v:rect w14:anchorId="432CA712" id="Rectangle 1" o:spid="_x0000_s1026" style="width:530.45pt;height:342.6pt;visibility:visible;mso-wrap-style:square;mso-left-percent:-10001;mso-top-percent:-10001;mso-position-horizontal:absolute;mso-position-horizontal-relative:char;mso-position-vertical:absolute;mso-position-vertical-relative:line;mso-left-percent:-10001;mso-top-percent:-10001;v-text-anchor:middle" o:gfxdata="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" fillcolor="#f3f3f3" strokecolor="#d9d9d9">
                 <v:stroke startarrowwidth="narrow" startarrowlength="short" endarrowwidth="narrow" endarrowlength="short" joinstyle="round"/>
                 <v:textbox inset="2.53958mm,2.53958mm,2.53958mm,2.53958mm">
                   <w:txbxContent>
@@ -4285,6 +4501,66 @@
                         <w:spacing w:line="240" w:lineRule="auto"/>
                         <w:textDirection w:val="btLr"/>
                       </w:pPr>
+                      <w:r>
+                        <w:rPr>
+                          <w:noProof/>
+                        </w:rPr>
+                        <w:drawing>
+                          <wp:inline distT="0" distB="0" distL="0" distR="0" wp14:anchorId="64D9F026" wp14:editId="2AAA73B8">
+                            <wp:extent cx="3954780" cy="3954780"/>
+                            <wp:effectExtent l="0" t="0" r="7620" b="7620"/>
+                            <wp:docPr id="2" name="Afbeelding 2" descr="Asteroids Game (History, Instructions, &amp; FAQs) - LevelSkip - Video Games"/>
+                            <wp:cNvGraphicFramePr>
+                              <a:graphicFrameLocks xmlns:a="http://schemas.openxmlformats.org/drawingml/2006/main" noChangeAspect="1"/>
+                            </wp:cNvGraphicFramePr>
+                            <a:graphic xmlns:a="http://schemas.openxmlformats.org/drawingml/2006/main">
+                              <a:graphicData uri="http://schemas.openxmlformats.org/drawingml/2006/picture">
+                                <pic:pic xmlns:pic="http://schemas.openxmlformats.org/drawingml/2006/picture">
+                                  <pic:nvPicPr>
+                                    <pic:cNvPr id="0" name="Picture 1" descr="Asteroids Game (History, Instructions, &amp; FAQs) - LevelSkip - Video Games"/>
+                                    <pic:cNvPicPr>
+                                      <a:picLocks noChangeAspect="1" noChangeArrowheads="1"/>
+                                    </pic:cNvPicPr>
+                                  </pic:nvPicPr>
+                                  <pic:blipFill>
+                                    <a:blip r:embed="rId5">
+                                      <a:extLst>
+                                        <a:ext uri="{28A0092B-C50C-407E-A947-70E740481C1C}">
+                                          <a14:useLocalDpi xmlns:a14="http://schemas.microsoft.com/office/drawing/2010/main" val="0"/>
+                                        </a:ext>
+                                      </a:extLst>
+                                    </a:blip>
+                                    <a:srcRect/>
+                                    <a:stretch>
+                                      <a:fillRect/>
+                                    </a:stretch>
+                                  </pic:blipFill>
+                                  <pic:spPr bwMode="auto">
+                                    <a:xfrm>
+                                      <a:off x="0" y="0"/>
+                                      <a:ext cx="3954780" cy="3954780"/>
+                                    </a:xfrm>
+                                    <a:prstGeom prst="rect">
+                                      <a:avLst/>
+                                    </a:prstGeom>
+                                    <a:noFill/>
+                                    <a:ln>
+                                      <a:noFill/>
+                                    </a:ln>
+                                  </pic:spPr>
+                                </pic:pic>
+                              </a:graphicData>
+                            </a:graphic>
+                          </wp:inline>
+                        </w:drawing>
+                      </w:r>
+                      <w:r>
+                        <w:t xml:space="preserve"> (but in 3d and unity)</w:t>
+                      </w:r>
+                      <w:r>
+                        <w:br/>
+                        <w:t>(and instead of lives health)</w:t>
+                      </w:r>
                     </w:p>
                   </w:txbxContent>
                 </v:textbox>
@@ -4294,7 +4570,6 @@
           </mc:Fallback>
         </mc:AlternateContent>
       </w:r>
-      <w:bookmarkEnd w:id="13"/>
     </w:p>
     <w:sectPr>
       <w:pgSz w:w="12240" w:h="15840"/>

</xml_diff>

<commit_message>
Lab 1: edited controls from wasd to wad (cant go backwards)
</commit_message>
<xml_diff>
--- a/Unity Lab 1 -Project Design Doc.docx
+++ b/Unity Lab 1 -Project Design Doc.docx
@@ -597,8 +597,34 @@
                       <w:i/>
                       <w:color w:val="B7B7B7"/>
                     </w:rPr>
-                    <w:t>Arrow keys or wasd</w:t>
+                    <w:t>Arrow keys or wad</w:t>
                   </w:r>
+                  <w:r>
+                    <w:rPr>
+                      <w:i/>
+                      <w:color w:val="B7B7B7"/>
+                    </w:rPr>
+                    <w:br/>
+                    <w:t xml:space="preserve">(you </w:t>
+                  </w:r>
+                  <w:proofErr w:type="spellStart"/>
+                  <w:r>
+                    <w:rPr>
+                      <w:i/>
+                      <w:color w:val="B7B7B7"/>
+                    </w:rPr>
+                    <w:t>cant</w:t>
+                  </w:r>
+                  <w:proofErr w:type="spellEnd"/>
+                  <w:r>
+                    <w:rPr>
+                      <w:i/>
+                      <w:color w:val="B7B7B7"/>
+                    </w:rPr>
+                    <w:t xml:space="preserve"> reverse)</w:t>
+                  </w:r>
+                  <w:bookmarkStart w:id="3" w:name="_GoBack"/>
+                  <w:bookmarkEnd w:id="3"/>
                 </w:p>
               </w:tc>
             </w:tr>
@@ -744,8 +770,8 @@
               <w:widowControl w:val="0"/>
               <w:spacing w:line="240" w:lineRule="auto"/>
             </w:pPr>
-            <w:bookmarkStart w:id="3" w:name="_hrfg80xtnbo2" w:colFirst="0" w:colLast="0"/>
-            <w:bookmarkEnd w:id="3"/>
+            <w:bookmarkStart w:id="4" w:name="_hrfg80xtnbo2" w:colFirst="0" w:colLast="0"/>
+            <w:bookmarkEnd w:id="4"/>
             <w:r>
               <w:t>2</w:t>
             </w:r>
@@ -1179,8 +1205,8 @@
               <w:widowControl w:val="0"/>
               <w:spacing w:line="240" w:lineRule="auto"/>
             </w:pPr>
-            <w:bookmarkStart w:id="4" w:name="_ruet4nuw63t2" w:colFirst="0" w:colLast="0"/>
-            <w:bookmarkEnd w:id="4"/>
+            <w:bookmarkStart w:id="5" w:name="_ruet4nuw63t2" w:colFirst="0" w:colLast="0"/>
+            <w:bookmarkEnd w:id="5"/>
             <w:r>
               <w:t>3</w:t>
             </w:r>
@@ -1318,8 +1344,17 @@
                       <w:i/>
                       <w:color w:val="B7B7B7"/>
                     </w:rPr>
-                    <w:t>destroying alines</w:t>
+                    <w:t xml:space="preserve">destroying </w:t>
                   </w:r>
+                  <w:proofErr w:type="spellStart"/>
+                  <w:r>
+                    <w:rPr>
+                      <w:i/>
+                      <w:color w:val="B7B7B7"/>
+                    </w:rPr>
+                    <w:t>alines</w:t>
+                  </w:r>
+                  <w:proofErr w:type="spellEnd"/>
                 </w:p>
                 <w:p>
                   <w:pPr>
@@ -1470,8 +1505,17 @@
                       <w:i/>
                       <w:color w:val="B7B7B7"/>
                     </w:rPr>
-                    <w:t>destroying alines</w:t>
+                    <w:t xml:space="preserve">destroying </w:t>
                   </w:r>
+                  <w:proofErr w:type="spellStart"/>
+                  <w:r>
+                    <w:rPr>
+                      <w:i/>
+                      <w:color w:val="B7B7B7"/>
+                    </w:rPr>
+                    <w:t>alines</w:t>
+                  </w:r>
+                  <w:proofErr w:type="spellEnd"/>
                 </w:p>
                 <w:p>
                   <w:pPr>
@@ -1719,8 +1763,8 @@
               <w:widowControl w:val="0"/>
               <w:spacing w:line="240" w:lineRule="auto"/>
             </w:pPr>
-            <w:bookmarkStart w:id="5" w:name="_y23w31rthfog" w:colFirst="0" w:colLast="0"/>
-            <w:bookmarkEnd w:id="5"/>
+            <w:bookmarkStart w:id="6" w:name="_y23w31rthfog" w:colFirst="0" w:colLast="0"/>
+            <w:bookmarkEnd w:id="6"/>
             <w:r>
               <w:t>4</w:t>
             </w:r>
@@ -2072,8 +2116,17 @@
                       <w:i/>
                       <w:color w:val="B7B7B7"/>
                     </w:rPr>
-                    <w:t>There will also be powerups, like heal, more bullets and etc</w:t>
+                    <w:t xml:space="preserve">There will also be powerups, like heal, more bullets and </w:t>
                   </w:r>
+                  <w:proofErr w:type="spellStart"/>
+                  <w:r>
+                    <w:rPr>
+                      <w:i/>
+                      <w:color w:val="B7B7B7"/>
+                    </w:rPr>
+                    <w:t>etc</w:t>
+                  </w:r>
+                  <w:proofErr w:type="spellEnd"/>
                   <w:r>
                     <w:rPr>
                       <w:i/>
@@ -2148,8 +2201,8 @@
               <w:widowControl w:val="0"/>
               <w:spacing w:line="240" w:lineRule="auto"/>
             </w:pPr>
-            <w:bookmarkStart w:id="6" w:name="_pn813pqt2ksz" w:colFirst="0" w:colLast="0"/>
-            <w:bookmarkEnd w:id="6"/>
+            <w:bookmarkStart w:id="7" w:name="_pn813pqt2ksz" w:colFirst="0" w:colLast="0"/>
+            <w:bookmarkEnd w:id="7"/>
             <w:r>
               <w:t>5</w:t>
             </w:r>
@@ -2732,8 +2785,8 @@
               <w:widowControl w:val="0"/>
               <w:spacing w:line="240" w:lineRule="auto"/>
             </w:pPr>
-            <w:bookmarkStart w:id="7" w:name="_s9u68ock28th" w:colFirst="0" w:colLast="0"/>
-            <w:bookmarkEnd w:id="7"/>
+            <w:bookmarkStart w:id="8" w:name="_s9u68ock28th" w:colFirst="0" w:colLast="0"/>
+            <w:bookmarkEnd w:id="8"/>
             <w:r>
               <w:lastRenderedPageBreak/>
               <w:t>6</w:t>
@@ -2885,8 +2938,8 @@
       <w:pPr>
         <w:pStyle w:val="Kop1"/>
       </w:pPr>
-      <w:bookmarkStart w:id="8" w:name="_dmrpokp0kt8q" w:colFirst="0" w:colLast="0"/>
-      <w:bookmarkEnd w:id="8"/>
+      <w:bookmarkStart w:id="9" w:name="_dmrpokp0kt8q" w:colFirst="0" w:colLast="0"/>
+      <w:bookmarkEnd w:id="9"/>
     </w:p>
     <w:p>
       <w:pPr>
@@ -2934,8 +2987,8 @@
               <w:widowControl w:val="0"/>
               <w:spacing w:line="240" w:lineRule="auto"/>
             </w:pPr>
-            <w:bookmarkStart w:id="9" w:name="_eekg5ewemmts" w:colFirst="0" w:colLast="0"/>
-            <w:bookmarkEnd w:id="9"/>
+            <w:bookmarkStart w:id="10" w:name="_eekg5ewemmts" w:colFirst="0" w:colLast="0"/>
+            <w:bookmarkEnd w:id="10"/>
             <w:r>
               <w:t>Milestone</w:t>
             </w:r>
@@ -2958,8 +3011,8 @@
               <w:widowControl w:val="0"/>
               <w:spacing w:line="240" w:lineRule="auto"/>
             </w:pPr>
-            <w:bookmarkStart w:id="10" w:name="_d490zwwm8ipz" w:colFirst="0" w:colLast="0"/>
-            <w:bookmarkEnd w:id="10"/>
+            <w:bookmarkStart w:id="11" w:name="_d490zwwm8ipz" w:colFirst="0" w:colLast="0"/>
+            <w:bookmarkEnd w:id="11"/>
             <w:r>
               <w:t>Description</w:t>
             </w:r>
@@ -2982,8 +3035,8 @@
               <w:widowControl w:val="0"/>
               <w:spacing w:line="240" w:lineRule="auto"/>
             </w:pPr>
-            <w:bookmarkStart w:id="11" w:name="_pylng127oof" w:colFirst="0" w:colLast="0"/>
-            <w:bookmarkEnd w:id="11"/>
+            <w:bookmarkStart w:id="12" w:name="_pylng127oof" w:colFirst="0" w:colLast="0"/>
+            <w:bookmarkEnd w:id="12"/>
             <w:r>
               <w:t xml:space="preserve">Due </w:t>
             </w:r>
@@ -3323,8 +3376,17 @@
                       <w:i/>
                       <w:color w:val="B7B7B7"/>
                     </w:rPr>
-                    <w:t>Shooting and health,score</w:t>
+                    <w:t xml:space="preserve">Shooting and </w:t>
                   </w:r>
+                  <w:proofErr w:type="spellStart"/>
+                  <w:r>
+                    <w:rPr>
+                      <w:i/>
+                      <w:color w:val="B7B7B7"/>
+                    </w:rPr>
+                    <w:t>health,score</w:t>
+                  </w:r>
+                  <w:proofErr w:type="spellEnd"/>
                 </w:p>
               </w:tc>
             </w:tr>
@@ -3964,16 +4026,7 @@
                       <w:i/>
                       <w:color w:val="B7B7B7"/>
                     </w:rPr>
-                    <w:t xml:space="preserve"> </w:t>
-                  </w:r>
-                  <w:bookmarkStart w:id="12" w:name="_GoBack"/>
-                  <w:bookmarkEnd w:id="12"/>
-                  <w:r>
-                    <w:rPr>
-                      <w:i/>
-                      <w:color w:val="B7B7B7"/>
-                    </w:rPr>
-                    <w:t>(stars)</w:t>
+                    <w:t xml:space="preserve"> (stars)</w:t>
                   </w:r>
                   <w:r>
                     <w:rPr>

</xml_diff>

<commit_message>
Lab 3: loop on edges of screen and bullets
</commit_message>
<xml_diff>
--- a/Unity Lab 1 -Project Design Doc.docx
+++ b/Unity Lab 1 -Project Design Doc.docx
@@ -605,26 +605,8 @@
                       <w:color w:val="B7B7B7"/>
                     </w:rPr>
                     <w:br/>
-                    <w:t xml:space="preserve">(you </w:t>
+                    <w:t>(you cant reverse)</w:t>
                   </w:r>
-                  <w:proofErr w:type="spellStart"/>
-                  <w:r>
-                    <w:rPr>
-                      <w:i/>
-                      <w:color w:val="B7B7B7"/>
-                    </w:rPr>
-                    <w:t>cant</w:t>
-                  </w:r>
-                  <w:proofErr w:type="spellEnd"/>
-                  <w:r>
-                    <w:rPr>
-                      <w:i/>
-                      <w:color w:val="B7B7B7"/>
-                    </w:rPr>
-                    <w:t xml:space="preserve"> reverse)</w:t>
-                  </w:r>
-                  <w:bookmarkStart w:id="3" w:name="_GoBack"/>
-                  <w:bookmarkEnd w:id="3"/>
                 </w:p>
               </w:tc>
             </w:tr>
@@ -770,8 +752,8 @@
               <w:widowControl w:val="0"/>
               <w:spacing w:line="240" w:lineRule="auto"/>
             </w:pPr>
-            <w:bookmarkStart w:id="4" w:name="_hrfg80xtnbo2" w:colFirst="0" w:colLast="0"/>
-            <w:bookmarkEnd w:id="4"/>
+            <w:bookmarkStart w:id="3" w:name="_hrfg80xtnbo2" w:colFirst="0" w:colLast="0"/>
+            <w:bookmarkEnd w:id="3"/>
             <w:r>
               <w:t>2</w:t>
             </w:r>
@@ -1205,8 +1187,8 @@
               <w:widowControl w:val="0"/>
               <w:spacing w:line="240" w:lineRule="auto"/>
             </w:pPr>
-            <w:bookmarkStart w:id="5" w:name="_ruet4nuw63t2" w:colFirst="0" w:colLast="0"/>
-            <w:bookmarkEnd w:id="5"/>
+            <w:bookmarkStart w:id="4" w:name="_ruet4nuw63t2" w:colFirst="0" w:colLast="0"/>
+            <w:bookmarkEnd w:id="4"/>
             <w:r>
               <w:t>3</w:t>
             </w:r>
@@ -1344,17 +1326,8 @@
                       <w:i/>
                       <w:color w:val="B7B7B7"/>
                     </w:rPr>
-                    <w:t xml:space="preserve">destroying </w:t>
+                    <w:t>destroying alines</w:t>
                   </w:r>
-                  <w:proofErr w:type="spellStart"/>
-                  <w:r>
-                    <w:rPr>
-                      <w:i/>
-                      <w:color w:val="B7B7B7"/>
-                    </w:rPr>
-                    <w:t>alines</w:t>
-                  </w:r>
-                  <w:proofErr w:type="spellEnd"/>
                 </w:p>
                 <w:p>
                   <w:pPr>
@@ -1505,17 +1478,8 @@
                       <w:i/>
                       <w:color w:val="B7B7B7"/>
                     </w:rPr>
-                    <w:t xml:space="preserve">destroying </w:t>
+                    <w:t>destroying alines</w:t>
                   </w:r>
-                  <w:proofErr w:type="spellStart"/>
-                  <w:r>
-                    <w:rPr>
-                      <w:i/>
-                      <w:color w:val="B7B7B7"/>
-                    </w:rPr>
-                    <w:t>alines</w:t>
-                  </w:r>
-                  <w:proofErr w:type="spellEnd"/>
                 </w:p>
                 <w:p>
                   <w:pPr>
@@ -1763,8 +1727,8 @@
               <w:widowControl w:val="0"/>
               <w:spacing w:line="240" w:lineRule="auto"/>
             </w:pPr>
-            <w:bookmarkStart w:id="6" w:name="_y23w31rthfog" w:colFirst="0" w:colLast="0"/>
-            <w:bookmarkEnd w:id="6"/>
+            <w:bookmarkStart w:id="5" w:name="_y23w31rthfog" w:colFirst="0" w:colLast="0"/>
+            <w:bookmarkEnd w:id="5"/>
             <w:r>
               <w:t>4</w:t>
             </w:r>
@@ -2116,17 +2080,8 @@
                       <w:i/>
                       <w:color w:val="B7B7B7"/>
                     </w:rPr>
-                    <w:t xml:space="preserve">There will also be powerups, like heal, more bullets and </w:t>
+                    <w:t>There will also be powerups, like heal, more bullets and etc</w:t>
                   </w:r>
-                  <w:proofErr w:type="spellStart"/>
-                  <w:r>
-                    <w:rPr>
-                      <w:i/>
-                      <w:color w:val="B7B7B7"/>
-                    </w:rPr>
-                    <w:t>etc</w:t>
-                  </w:r>
-                  <w:proofErr w:type="spellEnd"/>
                   <w:r>
                     <w:rPr>
                       <w:i/>
@@ -2201,8 +2156,8 @@
               <w:widowControl w:val="0"/>
               <w:spacing w:line="240" w:lineRule="auto"/>
             </w:pPr>
-            <w:bookmarkStart w:id="7" w:name="_pn813pqt2ksz" w:colFirst="0" w:colLast="0"/>
-            <w:bookmarkEnd w:id="7"/>
+            <w:bookmarkStart w:id="6" w:name="_pn813pqt2ksz" w:colFirst="0" w:colLast="0"/>
+            <w:bookmarkEnd w:id="6"/>
             <w:r>
               <w:t>5</w:t>
             </w:r>
@@ -2785,8 +2740,8 @@
               <w:widowControl w:val="0"/>
               <w:spacing w:line="240" w:lineRule="auto"/>
             </w:pPr>
-            <w:bookmarkStart w:id="8" w:name="_s9u68ock28th" w:colFirst="0" w:colLast="0"/>
-            <w:bookmarkEnd w:id="8"/>
+            <w:bookmarkStart w:id="7" w:name="_s9u68ock28th" w:colFirst="0" w:colLast="0"/>
+            <w:bookmarkEnd w:id="7"/>
             <w:r>
               <w:lastRenderedPageBreak/>
               <w:t>6</w:t>
@@ -2938,8 +2893,8 @@
       <w:pPr>
         <w:pStyle w:val="Kop1"/>
       </w:pPr>
-      <w:bookmarkStart w:id="9" w:name="_dmrpokp0kt8q" w:colFirst="0" w:colLast="0"/>
-      <w:bookmarkEnd w:id="9"/>
+      <w:bookmarkStart w:id="8" w:name="_dmrpokp0kt8q" w:colFirst="0" w:colLast="0"/>
+      <w:bookmarkEnd w:id="8"/>
     </w:p>
     <w:p>
       <w:pPr>
@@ -2987,8 +2942,8 @@
               <w:widowControl w:val="0"/>
               <w:spacing w:line="240" w:lineRule="auto"/>
             </w:pPr>
-            <w:bookmarkStart w:id="10" w:name="_eekg5ewemmts" w:colFirst="0" w:colLast="0"/>
-            <w:bookmarkEnd w:id="10"/>
+            <w:bookmarkStart w:id="9" w:name="_eekg5ewemmts" w:colFirst="0" w:colLast="0"/>
+            <w:bookmarkEnd w:id="9"/>
             <w:r>
               <w:t>Milestone</w:t>
             </w:r>
@@ -3011,8 +2966,8 @@
               <w:widowControl w:val="0"/>
               <w:spacing w:line="240" w:lineRule="auto"/>
             </w:pPr>
-            <w:bookmarkStart w:id="11" w:name="_d490zwwm8ipz" w:colFirst="0" w:colLast="0"/>
-            <w:bookmarkEnd w:id="11"/>
+            <w:bookmarkStart w:id="10" w:name="_d490zwwm8ipz" w:colFirst="0" w:colLast="0"/>
+            <w:bookmarkEnd w:id="10"/>
             <w:r>
               <w:t>Description</w:t>
             </w:r>
@@ -3035,8 +2990,8 @@
               <w:widowControl w:val="0"/>
               <w:spacing w:line="240" w:lineRule="auto"/>
             </w:pPr>
-            <w:bookmarkStart w:id="12" w:name="_pylng127oof" w:colFirst="0" w:colLast="0"/>
-            <w:bookmarkEnd w:id="12"/>
+            <w:bookmarkStart w:id="11" w:name="_pylng127oof" w:colFirst="0" w:colLast="0"/>
+            <w:bookmarkEnd w:id="11"/>
             <w:r>
               <w:t xml:space="preserve">Due </w:t>
             </w:r>
@@ -3376,17 +3331,8 @@
                       <w:i/>
                       <w:color w:val="B7B7B7"/>
                     </w:rPr>
-                    <w:t xml:space="preserve">Shooting and </w:t>
+                    <w:t>Shooting and health,score</w:t>
                   </w:r>
-                  <w:proofErr w:type="spellStart"/>
-                  <w:r>
-                    <w:rPr>
-                      <w:i/>
-                      <w:color w:val="B7B7B7"/>
-                    </w:rPr>
-                    <w:t>health,score</w:t>
-                  </w:r>
-                  <w:proofErr w:type="spellEnd"/>
                 </w:p>
               </w:tc>
             </w:tr>
@@ -3687,7 +3633,14 @@
                       <w:i/>
                       <w:color w:val="B7B7B7"/>
                     </w:rPr>
-                    <w:t>09/10</w:t>
+                    <w:t>13</w:t>
+                  </w:r>
+                  <w:r>
+                    <w:rPr>
+                      <w:i/>
+                      <w:color w:val="B7B7B7"/>
+                    </w:rPr>
+                    <w:t>/10</w:t>
                   </w:r>
                 </w:p>
               </w:tc>
@@ -3896,7 +3849,14 @@
                       <w:i/>
                       <w:color w:val="B7B7B7"/>
                     </w:rPr>
-                    <w:t>09/10</w:t>
+                    <w:t>14</w:t>
+                  </w:r>
+                  <w:r>
+                    <w:rPr>
+                      <w:i/>
+                      <w:color w:val="B7B7B7"/>
+                    </w:rPr>
+                    <w:t>/10</w:t>
                   </w:r>
                 </w:p>
               </w:tc>
@@ -4119,7 +4079,21 @@
                       <w:i/>
                       <w:color w:val="B7B7B7"/>
                     </w:rPr>
-                    <w:t>12/10</w:t>
+                    <w:t>1</w:t>
+                  </w:r>
+                  <w:r>
+                    <w:rPr>
+                      <w:i/>
+                      <w:color w:val="B7B7B7"/>
+                    </w:rPr>
+                    <w:t>5</w:t>
+                  </w:r>
+                  <w:r>
+                    <w:rPr>
+                      <w:i/>
+                      <w:color w:val="B7B7B7"/>
+                    </w:rPr>
+                    <w:t>/10</w:t>
                   </w:r>
                 </w:p>
               </w:tc>
@@ -4394,7 +4368,23 @@
                       <w:i/>
                       <w:color w:val="B7B7B7"/>
                     </w:rPr>
-                    <w:t>13/10 +</w:t>
+                    <w:t>1</w:t>
+                  </w:r>
+                  <w:r>
+                    <w:rPr>
+                      <w:i/>
+                      <w:color w:val="B7B7B7"/>
+                    </w:rPr>
+                    <w:t>6</w:t>
+                  </w:r>
+                  <w:bookmarkStart w:id="12" w:name="_GoBack"/>
+                  <w:bookmarkEnd w:id="12"/>
+                  <w:r>
+                    <w:rPr>
+                      <w:i/>
+                      <w:color w:val="B7B7B7"/>
+                    </w:rPr>
+                    <w:t>/10 +</w:t>
                   </w:r>
                 </w:p>
               </w:tc>

</xml_diff>

<commit_message>
Lab 3: Project Design Doc #3
</commit_message>
<xml_diff>
--- a/Unity Lab 1 -Project Design Doc.docx
+++ b/Unity Lab 1 -Project Design Doc.docx
@@ -3633,7 +3633,14 @@
                       <w:i/>
                       <w:color w:val="B7B7B7"/>
                     </w:rPr>
-                    <w:t>13</w:t>
+                    <w:t>1</w:t>
+                  </w:r>
+                  <w:r>
+                    <w:rPr>
+                      <w:i/>
+                      <w:color w:val="B7B7B7"/>
+                    </w:rPr>
+                    <w:t>4</w:t>
                   </w:r>
                   <w:r>
                     <w:rPr>
@@ -3849,8 +3856,17 @@
                       <w:i/>
                       <w:color w:val="B7B7B7"/>
                     </w:rPr>
-                    <w:t>14</w:t>
+                    <w:t>1</w:t>
                   </w:r>
+                  <w:r>
+                    <w:rPr>
+                      <w:i/>
+                      <w:color w:val="B7B7B7"/>
+                    </w:rPr>
+                    <w:t>5</w:t>
+                  </w:r>
+                  <w:bookmarkStart w:id="12" w:name="_GoBack"/>
+                  <w:bookmarkEnd w:id="12"/>
                   <w:r>
                     <w:rPr>
                       <w:i/>
@@ -4079,14 +4095,7 @@
                       <w:i/>
                       <w:color w:val="B7B7B7"/>
                     </w:rPr>
-                    <w:t>1</w:t>
-                  </w:r>
-                  <w:r>
-                    <w:rPr>
-                      <w:i/>
-                      <w:color w:val="B7B7B7"/>
-                    </w:rPr>
-                    <w:t>5</w:t>
+                    <w:t>26</w:t>
                   </w:r>
                   <w:r>
                     <w:rPr>
@@ -4368,7 +4377,7 @@
                       <w:i/>
                       <w:color w:val="B7B7B7"/>
                     </w:rPr>
-                    <w:t>1</w:t>
+                    <w:t>2</w:t>
                   </w:r>
                   <w:r>
                     <w:rPr>
@@ -4377,8 +4386,6 @@
                     </w:rPr>
                     <w:t>6</w:t>
                   </w:r>
-                  <w:bookmarkStart w:id="12" w:name="_GoBack"/>
-                  <w:bookmarkEnd w:id="12"/>
                   <w:r>
                     <w:rPr>
                       <w:i/>

</xml_diff>

<commit_message>
Lab 3: Project Design Doc #4 and //TODOs
</commit_message>
<xml_diff>
--- a/Unity Lab 1 -Project Design Doc.docx
+++ b/Unity Lab 1 -Project Design Doc.docx
@@ -3865,8 +3865,6 @@
                     </w:rPr>
                     <w:t>5</w:t>
                   </w:r>
-                  <w:bookmarkStart w:id="12" w:name="_GoBack"/>
-                  <w:bookmarkEnd w:id="12"/>
                   <w:r>
                     <w:rPr>
                       <w:i/>
@@ -3995,21 +3993,7 @@
                       <w:i/>
                       <w:color w:val="B7B7B7"/>
                     </w:rPr>
-                    <w:t>Space</w:t>
-                  </w:r>
-                  <w:r>
-                    <w:rPr>
-                      <w:i/>
-                      <w:color w:val="B7B7B7"/>
-                    </w:rPr>
-                    <w:t xml:space="preserve"> (stars)</w:t>
-                  </w:r>
-                  <w:r>
-                    <w:rPr>
-                      <w:i/>
-                      <w:color w:val="B7B7B7"/>
-                    </w:rPr>
-                    <w:t xml:space="preserve"> background</w:t>
+                    <w:t>UI</w:t>
                   </w:r>
                 </w:p>
               </w:tc>
@@ -4095,7 +4079,14 @@
                       <w:i/>
                       <w:color w:val="B7B7B7"/>
                     </w:rPr>
-                    <w:t>26</w:t>
+                    <w:t>2</w:t>
+                  </w:r>
+                  <w:r>
+                    <w:rPr>
+                      <w:i/>
+                      <w:color w:val="B7B7B7"/>
+                    </w:rPr>
+                    <w:t>8</w:t>
                   </w:r>
                   <w:r>
                     <w:rPr>
@@ -4283,6 +4274,28 @@
                       <w:i/>
                       <w:color w:val="B7B7B7"/>
                     </w:rPr>
+                    <w:t>Space (stars) background - not a part of the minimum viable product</w:t>
+                  </w:r>
+                </w:p>
+                <w:p>
+                  <w:pPr>
+                    <w:widowControl w:val="0"/>
+                    <w:numPr>
+                      <w:ilvl w:val="0"/>
+                      <w:numId w:val="1"/>
+                    </w:numPr>
+                    <w:spacing w:line="240" w:lineRule="auto"/>
+                    <w:ind w:left="340" w:hanging="270"/>
+                    <w:rPr>
+                      <w:i/>
+                      <w:color w:val="B7B7B7"/>
+                    </w:rPr>
+                  </w:pPr>
+                  <w:r>
+                    <w:rPr>
+                      <w:i/>
+                      <w:color w:val="B7B7B7"/>
+                    </w:rPr>
                     <w:t>Player can stick out on other side of screen (when looping)</w:t>
                   </w:r>
                   <w:r>
@@ -4292,6 +4305,13 @@
                     </w:rPr>
                     <w:br/>
                     <w:t>(so you can see bottom half at top of screen and top half at bottom at the same time)</w:t>
+                  </w:r>
+                  <w:r>
+                    <w:rPr>
+                      <w:i/>
+                      <w:color w:val="B7B7B7"/>
+                    </w:rPr>
+                    <w:t xml:space="preserve"> - not part of the minimum viable product</w:t>
                   </w:r>
                 </w:p>
               </w:tc>
@@ -4384,8 +4404,10 @@
                       <w:i/>
                       <w:color w:val="B7B7B7"/>
                     </w:rPr>
-                    <w:t>6</w:t>
+                    <w:t>8</w:t>
                   </w:r>
+                  <w:bookmarkStart w:id="12" w:name="_GoBack"/>
+                  <w:bookmarkEnd w:id="12"/>
                   <w:r>
                     <w:rPr>
                       <w:i/>

</xml_diff>

<commit_message>
Lab 4: updates times :)
</commit_message>
<xml_diff>
--- a/Unity Lab 1 -Project Design Doc.docx
+++ b/Unity Lab 1 -Project Design Doc.docx
@@ -1,6 +1,6 @@
 
 <file path=word/document.xml><?xml version="1.0" encoding="utf-8"?>
-<w:document xmlns:wpc="http://schemas.microsoft.com/office/word/2010/wordprocessingCanvas" xmlns:cx="http://schemas.microsoft.com/office/drawing/2014/chartex" xmlns:cx1="http://schemas.microsoft.com/office/drawing/2015/9/8/chartex" xmlns:cx2="http://schemas.microsoft.com/office/drawing/2015/10/21/chartex" xmlns:cx3="http://schemas.microsoft.com/office/drawing/2016/5/9/chartex" xmlns:cx4="http://schemas.microsoft.com/office/drawing/2016/5/10/chartex" xmlns:cx5="http://schemas.microsoft.com/office/drawing/2016/5/11/chartex" xmlns:cx6="http://schemas.microsoft.com/office/drawing/2016/5/12/chartex" xmlns:cx7="http://schemas.microsoft.com/office/drawing/2016/5/13/chartex" xmlns:cx8="http://schemas.microsoft.com/office/drawing/2016/5/14/chartex" xmlns:mc="http://schemas.openxmlformats.org/markup-compatibility/2006" xmlns:aink="http://schemas.microsoft.com/office/drawing/2016/ink" xmlns:am3d="http://schemas.microsoft.com/office/drawing/2017/model3d" xmlns:o="urn:schemas-microsoft-com:office:office" xmlns:r="http://schemas.openxmlformats.org/officeDocument/2006/relationships" xmlns:m="http://schemas.openxmlformats.org/officeDocument/2006/math" xmlns:v="urn:schemas-microsoft-com:vml" xmlns:wp14="http://schemas.microsoft.com/office/word/2010/wordprocessingDrawing" xmlns:wp="http://schemas.openxmlformats.org/drawingml/2006/wordprocessingDrawing" xmlns:w10="urn:schemas-microsoft-com:office:word" xmlns:w="http://schemas.openxmlformats.org/wordprocessingml/2006/main" xmlns:w14="http://schemas.microsoft.com/office/word/2010/wordml" xmlns:w15="http://schemas.microsoft.com/office/word/2012/wordml" xmlns:w16cid="http://schemas.microsoft.com/office/word/2016/wordml/cid" xmlns:w16se="http://schemas.microsoft.com/office/word/2015/wordml/symex" xmlns:wpg="http://schemas.microsoft.com/office/word/2010/wordprocessingGroup" xmlns:wpi="http://schemas.microsoft.com/office/word/2010/wordprocessingInk" xmlns:wne="http://schemas.microsoft.com/office/word/2006/wordml" xmlns:wps="http://schemas.microsoft.com/office/word/2010/wordprocessingShape" mc:Ignorable="w14 w15 w16se w16cid wp14">
+<w:document xmlns:wpc="http://schemas.microsoft.com/office/word/2010/wordprocessingCanvas" xmlns:cx="http://schemas.microsoft.com/office/drawing/2014/chartex" xmlns:cx1="http://schemas.microsoft.com/office/drawing/2015/9/8/chartex" xmlns:cx2="http://schemas.microsoft.com/office/drawing/2015/10/21/chartex" xmlns:cx3="http://schemas.microsoft.com/office/drawing/2016/5/9/chartex" xmlns:cx4="http://schemas.microsoft.com/office/drawing/2016/5/10/chartex" xmlns:cx5="http://schemas.microsoft.com/office/drawing/2016/5/11/chartex" xmlns:cx6="http://schemas.microsoft.com/office/drawing/2016/5/12/chartex" xmlns:cx7="http://schemas.microsoft.com/office/drawing/2016/5/13/chartex" xmlns:cx8="http://schemas.microsoft.com/office/drawing/2016/5/14/chartex" xmlns:mc="http://schemas.openxmlformats.org/markup-compatibility/2006" xmlns:aink="http://schemas.microsoft.com/office/drawing/2016/ink" xmlns:am3d="http://schemas.microsoft.com/office/drawing/2017/model3d" xmlns:o="urn:schemas-microsoft-com:office:office" xmlns:r="http://schemas.openxmlformats.org/officeDocument/2006/relationships" xmlns:m="http://schemas.openxmlformats.org/officeDocument/2006/math" xmlns:v="urn:schemas-microsoft-com:vml" xmlns:wp14="http://schemas.microsoft.com/office/word/2010/wordprocessingDrawing" xmlns:wp="http://schemas.openxmlformats.org/drawingml/2006/wordprocessingDrawing" xmlns:w10="urn:schemas-microsoft-com:office:word" xmlns:w="http://schemas.openxmlformats.org/wordprocessingml/2006/main" xmlns:w14="http://schemas.microsoft.com/office/word/2010/wordml" xmlns:w15="http://schemas.microsoft.com/office/word/2012/wordml" xmlns:w16cex="http://schemas.microsoft.com/office/word/2018/wordml/cex" xmlns:w16cid="http://schemas.microsoft.com/office/word/2016/wordml/cid" xmlns:w16="http://schemas.microsoft.com/office/word/2018/wordml" xmlns:w16se="http://schemas.microsoft.com/office/word/2015/wordml/symex" xmlns:wpg="http://schemas.microsoft.com/office/word/2010/wordprocessingGroup" xmlns:wpi="http://schemas.microsoft.com/office/word/2010/wordprocessingInk" xmlns:wne="http://schemas.microsoft.com/office/word/2006/wordml" xmlns:wps="http://schemas.microsoft.com/office/word/2010/wordprocessingShape" mc:Ignorable="w14 w15 w16se w16cid w16 w16cex wp14">
   <w:body>
     <w:p>
       <w:pPr>
@@ -4079,7 +4079,7 @@
                       <w:i/>
                       <w:color w:val="B7B7B7"/>
                     </w:rPr>
-                    <w:t>2</w:t>
+                    <w:t>1</w:t>
                   </w:r>
                   <w:r>
                     <w:rPr>
@@ -4093,7 +4093,14 @@
                       <w:i/>
                       <w:color w:val="B7B7B7"/>
                     </w:rPr>
-                    <w:t>/10</w:t>
+                    <w:t>/1</w:t>
+                  </w:r>
+                  <w:r>
+                    <w:rPr>
+                      <w:i/>
+                      <w:color w:val="B7B7B7"/>
+                    </w:rPr>
+                    <w:t>1</w:t>
                   </w:r>
                 </w:p>
               </w:tc>
@@ -4397,7 +4404,7 @@
                       <w:i/>
                       <w:color w:val="B7B7B7"/>
                     </w:rPr>
-                    <w:t>2</w:t>
+                    <w:t>1</w:t>
                   </w:r>
                   <w:r>
                     <w:rPr>
@@ -4406,14 +4413,26 @@
                     </w:rPr>
                     <w:t>8</w:t>
                   </w:r>
-                  <w:bookmarkStart w:id="12" w:name="_GoBack"/>
-                  <w:bookmarkEnd w:id="12"/>
-                  <w:r>
-                    <w:rPr>
-                      <w:i/>
-                      <w:color w:val="B7B7B7"/>
-                    </w:rPr>
-                    <w:t>/10 +</w:t>
+                  <w:r>
+                    <w:rPr>
+                      <w:i/>
+                      <w:color w:val="B7B7B7"/>
+                    </w:rPr>
+                    <w:t>/1</w:t>
+                  </w:r>
+                  <w:r>
+                    <w:rPr>
+                      <w:i/>
+                      <w:color w:val="B7B7B7"/>
+                    </w:rPr>
+                    <w:t>1</w:t>
+                  </w:r>
+                  <w:r>
+                    <w:rPr>
+                      <w:i/>
+                      <w:color w:val="B7B7B7"/>
+                    </w:rPr>
+                    <w:t xml:space="preserve"> +</w:t>
                   </w:r>
                 </w:p>
               </w:tc>
@@ -4440,8 +4459,8 @@
       <w:pPr>
         <w:pStyle w:val="Kop1"/>
       </w:pPr>
-      <w:bookmarkStart w:id="13" w:name="_3ukp1qr5xcjr" w:colFirst="0" w:colLast="0"/>
-      <w:bookmarkEnd w:id="13"/>
+      <w:bookmarkStart w:id="12" w:name="_3ukp1qr5xcjr" w:colFirst="0" w:colLast="0"/>
+      <w:bookmarkEnd w:id="12"/>
       <w:r>
         <w:lastRenderedPageBreak/>
         <w:t>Project Sketch</w:t>
@@ -4654,7 +4673,7 @@
 </file>
 
 <file path=word/numbering.xml><?xml version="1.0" encoding="utf-8"?>
-<w:numbering xmlns:wpc="http://schemas.microsoft.com/office/word/2010/wordprocessingCanvas" xmlns:cx="http://schemas.microsoft.com/office/drawing/2014/chartex" xmlns:cx1="http://schemas.microsoft.com/office/drawing/2015/9/8/chartex" xmlns:cx2="http://schemas.microsoft.com/office/drawing/2015/10/21/chartex" xmlns:cx3="http://schemas.microsoft.com/office/drawing/2016/5/9/chartex" xmlns:cx4="http://schemas.microsoft.com/office/drawing/2016/5/10/chartex" xmlns:cx5="http://schemas.microsoft.com/office/drawing/2016/5/11/chartex" xmlns:cx6="http://schemas.microsoft.com/office/drawing/2016/5/12/chartex" xmlns:cx7="http://schemas.microsoft.com/office/drawing/2016/5/13/chartex" xmlns:cx8="http://schemas.microsoft.com/office/drawing/2016/5/14/chartex" xmlns:mc="http://schemas.openxmlformats.org/markup-compatibility/2006" xmlns:aink="http://schemas.microsoft.com/office/drawing/2016/ink" xmlns:am3d="http://schemas.microsoft.com/office/drawing/2017/model3d" xmlns:o="urn:schemas-microsoft-com:office:office" xmlns:r="http://schemas.openxmlformats.org/officeDocument/2006/relationships" xmlns:m="http://schemas.openxmlformats.org/officeDocument/2006/math" xmlns:v="urn:schemas-microsoft-com:vml" xmlns:wp14="http://schemas.microsoft.com/office/word/2010/wordprocessingDrawing" xmlns:wp="http://schemas.openxmlformats.org/drawingml/2006/wordprocessingDrawing" xmlns:w10="urn:schemas-microsoft-com:office:word" xmlns:w="http://schemas.openxmlformats.org/wordprocessingml/2006/main" xmlns:w14="http://schemas.microsoft.com/office/word/2010/wordml" xmlns:w15="http://schemas.microsoft.com/office/word/2012/wordml" xmlns:w16cid="http://schemas.microsoft.com/office/word/2016/wordml/cid" xmlns:w16se="http://schemas.microsoft.com/office/word/2015/wordml/symex" xmlns:wpg="http://schemas.microsoft.com/office/word/2010/wordprocessingGroup" xmlns:wpi="http://schemas.microsoft.com/office/word/2010/wordprocessingInk" xmlns:wne="http://schemas.microsoft.com/office/word/2006/wordml" xmlns:wps="http://schemas.microsoft.com/office/word/2010/wordprocessingShape" mc:Ignorable="w14 w15 w16se w16cid wp14">
+<w:numbering xmlns:wpc="http://schemas.microsoft.com/office/word/2010/wordprocessingCanvas" xmlns:cx="http://schemas.microsoft.com/office/drawing/2014/chartex" xmlns:cx1="http://schemas.microsoft.com/office/drawing/2015/9/8/chartex" xmlns:cx2="http://schemas.microsoft.com/office/drawing/2015/10/21/chartex" xmlns:cx3="http://schemas.microsoft.com/office/drawing/2016/5/9/chartex" xmlns:cx4="http://schemas.microsoft.com/office/drawing/2016/5/10/chartex" xmlns:cx5="http://schemas.microsoft.com/office/drawing/2016/5/11/chartex" xmlns:cx6="http://schemas.microsoft.com/office/drawing/2016/5/12/chartex" xmlns:cx7="http://schemas.microsoft.com/office/drawing/2016/5/13/chartex" xmlns:cx8="http://schemas.microsoft.com/office/drawing/2016/5/14/chartex" xmlns:mc="http://schemas.openxmlformats.org/markup-compatibility/2006" xmlns:aink="http://schemas.microsoft.com/office/drawing/2016/ink" xmlns:am3d="http://schemas.microsoft.com/office/drawing/2017/model3d" xmlns:o="urn:schemas-microsoft-com:office:office" xmlns:r="http://schemas.openxmlformats.org/officeDocument/2006/relationships" xmlns:m="http://schemas.openxmlformats.org/officeDocument/2006/math" xmlns:v="urn:schemas-microsoft-com:vml" xmlns:wp14="http://schemas.microsoft.com/office/word/2010/wordprocessingDrawing" xmlns:wp="http://schemas.openxmlformats.org/drawingml/2006/wordprocessingDrawing" xmlns:w10="urn:schemas-microsoft-com:office:word" xmlns:w="http://schemas.openxmlformats.org/wordprocessingml/2006/main" xmlns:w14="http://schemas.microsoft.com/office/word/2010/wordml" xmlns:w15="http://schemas.microsoft.com/office/word/2012/wordml" xmlns:w16cex="http://schemas.microsoft.com/office/word/2018/wordml/cex" xmlns:w16cid="http://schemas.microsoft.com/office/word/2016/wordml/cid" xmlns:w16="http://schemas.microsoft.com/office/word/2018/wordml" xmlns:w16se="http://schemas.microsoft.com/office/word/2015/wordml/symex" xmlns:wpg="http://schemas.microsoft.com/office/word/2010/wordprocessingGroup" xmlns:wpi="http://schemas.microsoft.com/office/word/2010/wordprocessingInk" xmlns:wne="http://schemas.microsoft.com/office/word/2006/wordml" xmlns:wps="http://schemas.microsoft.com/office/word/2010/wordprocessingShape" mc:Ignorable="w14 w15 w16se w16cid w16 w16cex wp14">
   <w:abstractNum w:abstractNumId="0" w15:restartNumberingAfterBreak="0">
     <w:nsid w:val="290E3C93"/>
     <w:multiLevelType w:val="multilevel"/>
@@ -4775,7 +4794,7 @@
 </file>
 
 <file path=word/styles.xml><?xml version="1.0" encoding="utf-8"?>
-<w:styles xmlns:mc="http://schemas.openxmlformats.org/markup-compatibility/2006" xmlns:r="http://schemas.openxmlformats.org/officeDocument/2006/relationships" xmlns:w="http://schemas.openxmlformats.org/wordprocessingml/2006/main" xmlns:w14="http://schemas.microsoft.com/office/word/2010/wordml" xmlns:w15="http://schemas.microsoft.com/office/word/2012/wordml" xmlns:w16cid="http://schemas.microsoft.com/office/word/2016/wordml/cid" xmlns:w16se="http://schemas.microsoft.com/office/word/2015/wordml/symex" mc:Ignorable="w14 w15 w16se w16cid">
+<w:styles xmlns:mc="http://schemas.openxmlformats.org/markup-compatibility/2006" xmlns:r="http://schemas.openxmlformats.org/officeDocument/2006/relationships" xmlns:w="http://schemas.openxmlformats.org/wordprocessingml/2006/main" xmlns:w14="http://schemas.microsoft.com/office/word/2010/wordml" xmlns:w15="http://schemas.microsoft.com/office/word/2012/wordml" xmlns:w16cex="http://schemas.microsoft.com/office/word/2018/wordml/cex" xmlns:w16cid="http://schemas.microsoft.com/office/word/2016/wordml/cid" xmlns:w16="http://schemas.microsoft.com/office/word/2018/wordml" xmlns:w16se="http://schemas.microsoft.com/office/word/2015/wordml/symex" mc:Ignorable="w14 w15 w16se w16cid w16 w16cex">
   <w:docDefaults>
     <w:rPrDefault>
       <w:rPr>

</xml_diff>